<commit_message>
feat: angular performance related learnings
</commit_message>
<xml_diff>
--- a/app-core/docs/node.js/node.js - part 2.docx
+++ b/app-core/docs/node.js/node.js - part 2.docx
@@ -1270,28 +1270,237 @@
         </w:drawing>
       </w:r>
     </w:p>
-    <w:p/>
-    <w:p/>
-    <w:p/>
-    <w:p/>
-    <w:p/>
-    <w:p/>
-    <w:p/>
-    <w:p/>
-    <w:p/>
-    <w:p/>
-    <w:p/>
-    <w:p/>
-    <w:p/>
-    <w:p/>
+    <w:p>
+      <w:pPr>
+        <w:pStyle w:val="Heading1"/>
+      </w:pPr>
+      <w:r>
+        <w:t>Build a REST API with Node and Express</w:t>
+      </w:r>
+    </w:p>
+    <w:p>
+      <w:r>
+        <w:t xml:space="preserve">REST principles – separation of client and server, statelessness (nothing about the client stored on the server), </w:t>
+      </w:r>
+      <w:r>
+        <w:t>a</w:t>
+      </w:r>
+      <w:r>
+        <w:t xml:space="preserve"> uniform interface through URI (uniform resource identifier).</w:t>
+      </w:r>
+    </w:p>
+    <w:p>
+      <w:r>
+        <w:t xml:space="preserve">We should add a global error handler like below for </w:t>
+      </w:r>
+      <w:proofErr w:type="spellStart"/>
+      <w:r>
+        <w:t>notfound</w:t>
+      </w:r>
+      <w:proofErr w:type="spellEnd"/>
+      <w:r>
+        <w:t xml:space="preserve"> data –</w:t>
+      </w:r>
+    </w:p>
+    <w:p>
+      <w:r>
+        <w:drawing>
+          <wp:inline distT="0" distB="0" distL="0" distR="0" wp14:anchorId="3265B321" wp14:editId="2A51BDFB">
+            <wp:extent cx="3981655" cy="952549"/>
+            <wp:effectExtent l="0" t="0" r="0" b="0"/>
+            <wp:docPr id="1078752787" name="Picture 1" descr="A computer screen shot of a program code&#10;&#10;Description automatically generated"/>
+            <wp:cNvGraphicFramePr>
+              <a:graphicFrameLocks xmlns:a="http://schemas.openxmlformats.org/drawingml/2006/main" noChangeAspect="1"/>
+            </wp:cNvGraphicFramePr>
+            <a:graphic xmlns:a="http://schemas.openxmlformats.org/drawingml/2006/main">
+              <a:graphicData uri="http://schemas.openxmlformats.org/drawingml/2006/picture">
+                <pic:pic xmlns:pic="http://schemas.openxmlformats.org/drawingml/2006/picture">
+                  <pic:nvPicPr>
+                    <pic:cNvPr id="1078752787" name="Picture 1" descr="A computer screen shot of a program code&#10;&#10;Description automatically generated"/>
+                    <pic:cNvPicPr/>
+                  </pic:nvPicPr>
+                  <pic:blipFill>
+                    <a:blip r:embed="rId25"/>
+                    <a:stretch>
+                      <a:fillRect/>
+                    </a:stretch>
+                  </pic:blipFill>
+                  <pic:spPr>
+                    <a:xfrm>
+                      <a:off x="0" y="0"/>
+                      <a:ext cx="3981655" cy="952549"/>
+                    </a:xfrm>
+                    <a:prstGeom prst="rect">
+                      <a:avLst/>
+                    </a:prstGeom>
+                  </pic:spPr>
+                </pic:pic>
+              </a:graphicData>
+            </a:graphic>
+          </wp:inline>
+        </w:drawing>
+      </w:r>
+    </w:p>
+    <w:p>
+      <w:r>
+        <w:lastRenderedPageBreak/>
+        <w:drawing>
+          <wp:inline distT="0" distB="0" distL="0" distR="0" wp14:anchorId="16A3D257" wp14:editId="4F85BED8">
+            <wp:extent cx="4711942" cy="1797142"/>
+            <wp:effectExtent l="0" t="0" r="0" b="0"/>
+            <wp:docPr id="306540963" name="Picture 1" descr="A computer screen shot of a program code&#10;&#10;Description automatically generated"/>
+            <wp:cNvGraphicFramePr>
+              <a:graphicFrameLocks xmlns:a="http://schemas.openxmlformats.org/drawingml/2006/main" noChangeAspect="1"/>
+            </wp:cNvGraphicFramePr>
+            <a:graphic xmlns:a="http://schemas.openxmlformats.org/drawingml/2006/main">
+              <a:graphicData uri="http://schemas.openxmlformats.org/drawingml/2006/picture">
+                <pic:pic xmlns:pic="http://schemas.openxmlformats.org/drawingml/2006/picture">
+                  <pic:nvPicPr>
+                    <pic:cNvPr id="306540963" name="Picture 1" descr="A computer screen shot of a program code&#10;&#10;Description automatically generated"/>
+                    <pic:cNvPicPr/>
+                  </pic:nvPicPr>
+                  <pic:blipFill>
+                    <a:blip r:embed="rId26"/>
+                    <a:stretch>
+                      <a:fillRect/>
+                    </a:stretch>
+                  </pic:blipFill>
+                  <pic:spPr>
+                    <a:xfrm>
+                      <a:off x="0" y="0"/>
+                      <a:ext cx="4711942" cy="1797142"/>
+                    </a:xfrm>
+                    <a:prstGeom prst="rect">
+                      <a:avLst/>
+                    </a:prstGeom>
+                  </pic:spPr>
+                </pic:pic>
+              </a:graphicData>
+            </a:graphic>
+          </wp:inline>
+        </w:drawing>
+      </w:r>
+    </w:p>
+    <w:p>
+      <w:r>
+        <w:t xml:space="preserve">The </w:t>
+      </w:r>
+      <w:proofErr w:type="spellStart"/>
+      <w:proofErr w:type="gramStart"/>
+      <w:r>
+        <w:t>express.Router</w:t>
+      </w:r>
+      <w:proofErr w:type="spellEnd"/>
+      <w:proofErr w:type="gramEnd"/>
+      <w:r>
+        <w:t xml:space="preserve"> is a tool in Express that allows you to organize your routes into modular, manageable pieces by improving the structure of our application.</w:t>
+      </w:r>
+    </w:p>
+    <w:p>
+      <w:r>
+        <w:drawing>
+          <wp:inline distT="0" distB="0" distL="0" distR="0" wp14:anchorId="122FEFD4" wp14:editId="54106078">
+            <wp:extent cx="4572235" cy="3816546"/>
+            <wp:effectExtent l="0" t="0" r="0" b="0"/>
+            <wp:docPr id="2133204637" name="Picture 1"/>
+            <wp:cNvGraphicFramePr>
+              <a:graphicFrameLocks xmlns:a="http://schemas.openxmlformats.org/drawingml/2006/main" noChangeAspect="1"/>
+            </wp:cNvGraphicFramePr>
+            <a:graphic xmlns:a="http://schemas.openxmlformats.org/drawingml/2006/main">
+              <a:graphicData uri="http://schemas.openxmlformats.org/drawingml/2006/picture">
+                <pic:pic xmlns:pic="http://schemas.openxmlformats.org/drawingml/2006/picture">
+                  <pic:nvPicPr>
+                    <pic:cNvPr id="2133204637" name=""/>
+                    <pic:cNvPicPr/>
+                  </pic:nvPicPr>
+                  <pic:blipFill>
+                    <a:blip r:embed="rId27"/>
+                    <a:stretch>
+                      <a:fillRect/>
+                    </a:stretch>
+                  </pic:blipFill>
+                  <pic:spPr>
+                    <a:xfrm>
+                      <a:off x="0" y="0"/>
+                      <a:ext cx="4572235" cy="3816546"/>
+                    </a:xfrm>
+                    <a:prstGeom prst="rect">
+                      <a:avLst/>
+                    </a:prstGeom>
+                  </pic:spPr>
+                </pic:pic>
+              </a:graphicData>
+            </a:graphic>
+          </wp:inline>
+        </w:drawing>
+      </w:r>
+    </w:p>
+    <w:p>
+      <w:r>
+        <w:drawing>
+          <wp:inline distT="0" distB="0" distL="0" distR="0" wp14:anchorId="1EEC7A1B" wp14:editId="0321250B">
+            <wp:extent cx="3753043" cy="1187511"/>
+            <wp:effectExtent l="0" t="0" r="0" b="0"/>
+            <wp:docPr id="1111143506" name="Picture 1" descr="A computer screen shot of a program code&#10;&#10;Description automatically generated"/>
+            <wp:cNvGraphicFramePr>
+              <a:graphicFrameLocks xmlns:a="http://schemas.openxmlformats.org/drawingml/2006/main" noChangeAspect="1"/>
+            </wp:cNvGraphicFramePr>
+            <a:graphic xmlns:a="http://schemas.openxmlformats.org/drawingml/2006/main">
+              <a:graphicData uri="http://schemas.openxmlformats.org/drawingml/2006/picture">
+                <pic:pic xmlns:pic="http://schemas.openxmlformats.org/drawingml/2006/picture">
+                  <pic:nvPicPr>
+                    <pic:cNvPr id="1111143506" name="Picture 1" descr="A computer screen shot of a program code&#10;&#10;Description automatically generated"/>
+                    <pic:cNvPicPr/>
+                  </pic:nvPicPr>
+                  <pic:blipFill>
+                    <a:blip r:embed="rId28"/>
+                    <a:stretch>
+                      <a:fillRect/>
+                    </a:stretch>
+                  </pic:blipFill>
+                  <pic:spPr>
+                    <a:xfrm>
+                      <a:off x="0" y="0"/>
+                      <a:ext cx="3753043" cy="1187511"/>
+                    </a:xfrm>
+                    <a:prstGeom prst="rect">
+                      <a:avLst/>
+                    </a:prstGeom>
+                  </pic:spPr>
+                </pic:pic>
+              </a:graphicData>
+            </a:graphic>
+          </wp:inline>
+        </w:drawing>
+      </w:r>
+    </w:p>
+    <w:p>
+      <w:r>
+        <w:t>To make the application modular, we should divide the logic into router, controller and services folder.</w:t>
+      </w:r>
+    </w:p>
+    <w:p>
+      <w:r>
+        <w:lastRenderedPageBreak/>
+        <w:t xml:space="preserve">In ORM, like </w:t>
+      </w:r>
+      <w:proofErr w:type="spellStart"/>
+      <w:r>
+        <w:t>Seqeulize</w:t>
+      </w:r>
+      <w:proofErr w:type="spellEnd"/>
+      <w:r>
+        <w:t xml:space="preserve"> or Mongoose, provides validation tools to make sure data is complete and consistent before it accepted and saved the database.</w:t>
+      </w:r>
+    </w:p>
     <w:p/>
     <w:sectPr>
-      <w:headerReference w:type="even" r:id="rId25"/>
-      <w:headerReference w:type="default" r:id="rId26"/>
-      <w:footerReference w:type="even" r:id="rId27"/>
-      <w:footerReference w:type="default" r:id="rId28"/>
-      <w:headerReference w:type="first" r:id="rId29"/>
-      <w:footerReference w:type="first" r:id="rId30"/>
+      <w:headerReference w:type="even" r:id="rId29"/>
+      <w:headerReference w:type="default" r:id="rId30"/>
+      <w:footerReference w:type="even" r:id="rId31"/>
+      <w:footerReference w:type="default" r:id="rId32"/>
+      <w:headerReference w:type="first" r:id="rId33"/>
+      <w:footerReference w:type="first" r:id="rId34"/>
       <w:pgSz w:w="12240" w:h="15840"/>
       <w:pgMar w:top="1440" w:right="1440" w:bottom="1440" w:left="1440" w:header="720" w:footer="720" w:gutter="0"/>
       <w:cols w:space="720"/>
@@ -2055,7 +2264,6 @@
   <w:style w:type="character" w:default="1" w:styleId="DefaultParagraphFont">
     <w:name w:val="Default Paragraph Font"/>
     <w:uiPriority w:val="1"/>
-    <w:semiHidden/>
     <w:unhideWhenUsed/>
   </w:style>
   <w:style w:type="table" w:default="1" w:styleId="TableNormal">

</xml_diff>